<commit_message>
custom FlowLayout view group
</commit_message>
<xml_diff>
--- a/assets/related explain.docx
+++ b/assets/related explain.docx
@@ -5,9 +5,6 @@
     <w:p>
       <w:pPr>
         <w:pStyle w:val="2"/>
-        <w:rPr>
-          <w:rFonts w:hint="eastAsia"/>
-        </w:rPr>
       </w:pPr>
       <w:r>
         <w:rPr>
@@ -49,9 +46,6 @@
     <w:p>
       <w:pPr>
         <w:pStyle w:val="4"/>
-        <w:rPr>
-          <w:rFonts w:hint="eastAsia"/>
-        </w:rPr>
       </w:pPr>
       <w:proofErr w:type="spellStart"/>
       <w:r>
@@ -71,9 +65,6 @@
     <w:p>
       <w:pPr>
         <w:pStyle w:val="a7"/>
-        <w:rPr>
-          <w:rFonts w:hint="eastAsia"/>
-        </w:rPr>
       </w:pPr>
       <w:r>
         <w:rPr>
@@ -127,9 +118,6 @@
     <w:p>
       <w:pPr>
         <w:pStyle w:val="a7"/>
-        <w:rPr>
-          <w:rFonts w:hint="eastAsia"/>
-        </w:rPr>
       </w:pPr>
       <w:r>
         <w:rPr>
@@ -172,17 +160,11 @@
     <w:p>
       <w:pPr>
         <w:pStyle w:val="a7"/>
-        <w:rPr>
-          <w:rFonts w:hint="eastAsia"/>
-        </w:rPr>
       </w:pPr>
     </w:p>
     <w:p>
       <w:pPr>
         <w:pStyle w:val="a7"/>
-        <w:rPr>
-          <w:rFonts w:hint="eastAsia"/>
-        </w:rPr>
       </w:pPr>
       <w:r>
         <w:rPr>
@@ -212,9 +194,6 @@
     <w:p>
       <w:pPr>
         <w:pStyle w:val="a7"/>
-        <w:rPr>
-          <w:rFonts w:hint="eastAsia"/>
-        </w:rPr>
       </w:pPr>
       <w:r>
         <w:rPr>
@@ -262,7 +241,7 @@
           <w:noProof/>
         </w:rPr>
         <w:drawing>
-          <wp:inline distT="0" distB="0" distL="0" distR="0">
+          <wp:inline distT="0" distB="0" distL="0" distR="0" wp14:anchorId="76AF77EF" wp14:editId="44990FB3">
             <wp:extent cx="5269865" cy="5486400"/>
             <wp:effectExtent l="0" t="0" r="0" b="0"/>
             <wp:docPr id="1" name="图片 1"/>
@@ -311,19 +290,8 @@
         </w:drawing>
       </w:r>
     </w:p>
+    <w:p/>
     <w:p>
-      <w:pPr>
-        <w:rPr>
-          <w:rFonts w:hint="eastAsia"/>
-        </w:rPr>
-      </w:pPr>
-    </w:p>
-    <w:p>
-      <w:pPr>
-        <w:rPr>
-          <w:rFonts w:hint="eastAsia"/>
-        </w:rPr>
-      </w:pPr>
       <w:r>
         <w:rPr>
           <w:rFonts w:hint="eastAsia"/>
@@ -999,6 +967,361 @@
           <w:rFonts w:hint="eastAsia"/>
         </w:rPr>
         <w:t>种，可以自由组合展示不同的效果。</w:t>
+      </w:r>
+    </w:p>
+    <w:p>
+      <w:pPr>
+        <w:rPr>
+          <w:rFonts w:hint="eastAsia"/>
+        </w:rPr>
+      </w:pPr>
+    </w:p>
+    <w:p>
+      <w:pPr>
+        <w:rPr>
+          <w:rFonts w:hint="eastAsia"/>
+        </w:rPr>
+      </w:pPr>
+    </w:p>
+    <w:p>
+      <w:pPr>
+        <w:rPr>
+          <w:rFonts w:hint="eastAsia"/>
+        </w:rPr>
+      </w:pPr>
+    </w:p>
+    <w:p>
+      <w:pPr>
+        <w:pStyle w:val="2"/>
+        <w:rPr>
+          <w:rFonts w:hint="eastAsia"/>
+        </w:rPr>
+      </w:pPr>
+      <w:r>
+        <w:rPr>
+          <w:rFonts w:hint="eastAsia"/>
+        </w:rPr>
+        <w:t>2.</w:t>
+      </w:r>
+      <w:r>
+        <w:rPr>
+          <w:rFonts w:hint="eastAsia"/>
+        </w:rPr>
+        <w:t>自定义</w:t>
+      </w:r>
+      <w:proofErr w:type="spellStart"/>
+      <w:r>
+        <w:rPr>
+          <w:rFonts w:hint="eastAsia"/>
+        </w:rPr>
+        <w:t>ViewGroup</w:t>
+      </w:r>
+      <w:proofErr w:type="spellEnd"/>
+      <w:r>
+        <w:rPr>
+          <w:rFonts w:hint="eastAsia"/>
+        </w:rPr>
+        <w:t>——</w:t>
+      </w:r>
+      <w:proofErr w:type="spellStart"/>
+      <w:r>
+        <w:rPr>
+          <w:rFonts w:hint="eastAsia"/>
+        </w:rPr>
+        <w:t>FlowLayout</w:t>
+      </w:r>
+      <w:proofErr w:type="spellEnd"/>
+    </w:p>
+    <w:p>
+      <w:pPr>
+        <w:pStyle w:val="aa"/>
+        <w:shd w:val="clear" w:color="auto" w:fill="FFFFFF"/>
+        <w:spacing w:line="390" w:lineRule="atLeast"/>
+        <w:rPr>
+          <w:rFonts w:asciiTheme="minorHAnsi" w:hAnsiTheme="minorHAnsi" w:cstheme="minorBidi"/>
+          <w:kern w:val="2"/>
+          <w:sz w:val="24"/>
+          <w:szCs w:val="24"/>
+        </w:rPr>
+      </w:pPr>
+      <w:r>
+        <w:rPr>
+          <w:rFonts w:ascii="Arial" w:hAnsi="Arial" w:hint="eastAsia"/>
+          <w:color w:val="333333"/>
+          <w:sz w:val="21"/>
+          <w:szCs w:val="21"/>
+        </w:rPr>
+        <w:t xml:space="preserve">   </w:t>
+      </w:r>
+      <w:r>
+        <w:rPr>
+          <w:rFonts w:asciiTheme="minorHAnsi" w:hAnsiTheme="minorHAnsi" w:cstheme="minorBidi"/>
+          <w:kern w:val="2"/>
+          <w:sz w:val="24"/>
+          <w:szCs w:val="24"/>
+        </w:rPr>
+        <w:t>实现</w:t>
+      </w:r>
+      <w:proofErr w:type="spellStart"/>
+      <w:r>
+        <w:rPr>
+          <w:rFonts w:asciiTheme="minorHAnsi" w:hAnsiTheme="minorHAnsi" w:cstheme="minorBidi"/>
+          <w:kern w:val="2"/>
+          <w:sz w:val="24"/>
+          <w:szCs w:val="24"/>
+        </w:rPr>
+        <w:t>FlowLayout</w:t>
+      </w:r>
+      <w:proofErr w:type="spellEnd"/>
+      <w:r>
+        <w:rPr>
+          <w:rFonts w:asciiTheme="minorHAnsi" w:hAnsiTheme="minorHAnsi" w:cstheme="minorBidi"/>
+          <w:kern w:val="2"/>
+          <w:sz w:val="24"/>
+          <w:szCs w:val="24"/>
+        </w:rPr>
+        <w:t>，何为</w:t>
+      </w:r>
+      <w:proofErr w:type="spellStart"/>
+      <w:r>
+        <w:rPr>
+          <w:rFonts w:asciiTheme="minorHAnsi" w:hAnsiTheme="minorHAnsi" w:cstheme="minorBidi"/>
+          <w:kern w:val="2"/>
+          <w:sz w:val="24"/>
+          <w:szCs w:val="24"/>
+        </w:rPr>
+        <w:t>FlowLayout</w:t>
+      </w:r>
+      <w:proofErr w:type="spellEnd"/>
+      <w:r>
+        <w:rPr>
+          <w:rFonts w:asciiTheme="minorHAnsi" w:hAnsiTheme="minorHAnsi" w:cstheme="minorBidi"/>
+          <w:kern w:val="2"/>
+          <w:sz w:val="24"/>
+          <w:szCs w:val="24"/>
+        </w:rPr>
+        <w:t>，如果对</w:t>
+      </w:r>
+      <w:r>
+        <w:rPr>
+          <w:rFonts w:asciiTheme="minorHAnsi" w:hAnsiTheme="minorHAnsi" w:cstheme="minorBidi"/>
+          <w:kern w:val="2"/>
+          <w:sz w:val="24"/>
+          <w:szCs w:val="24"/>
+        </w:rPr>
+        <w:t>Java</w:t>
+      </w:r>
+      <w:r>
+        <w:rPr>
+          <w:rFonts w:asciiTheme="minorHAnsi" w:hAnsiTheme="minorHAnsi" w:cstheme="minorBidi"/>
+          <w:kern w:val="2"/>
+          <w:sz w:val="24"/>
+          <w:szCs w:val="24"/>
+        </w:rPr>
+        <w:t>的</w:t>
+      </w:r>
+      <w:r>
+        <w:rPr>
+          <w:rFonts w:asciiTheme="minorHAnsi" w:hAnsiTheme="minorHAnsi" w:cstheme="minorBidi"/>
+          <w:kern w:val="2"/>
+          <w:sz w:val="24"/>
+          <w:szCs w:val="24"/>
+        </w:rPr>
+        <w:t>Swing</w:t>
+      </w:r>
+      <w:r>
+        <w:rPr>
+          <w:rFonts w:asciiTheme="minorHAnsi" w:hAnsiTheme="minorHAnsi" w:cstheme="minorBidi"/>
+          <w:kern w:val="2"/>
+          <w:sz w:val="24"/>
+          <w:szCs w:val="24"/>
+        </w:rPr>
+        <w:t>比较熟悉的话一定不会陌生，就是控件根据</w:t>
+      </w:r>
+      <w:proofErr w:type="spellStart"/>
+      <w:r>
+        <w:rPr>
+          <w:rFonts w:asciiTheme="minorHAnsi" w:hAnsiTheme="minorHAnsi" w:cstheme="minorBidi"/>
+          <w:kern w:val="2"/>
+          <w:sz w:val="24"/>
+          <w:szCs w:val="24"/>
+        </w:rPr>
+        <w:t>ViewGroup</w:t>
+      </w:r>
+      <w:proofErr w:type="spellEnd"/>
+      <w:r>
+        <w:rPr>
+          <w:rFonts w:asciiTheme="minorHAnsi" w:hAnsiTheme="minorHAnsi" w:cstheme="minorBidi"/>
+          <w:kern w:val="2"/>
+          <w:sz w:val="24"/>
+          <w:szCs w:val="24"/>
+        </w:rPr>
+        <w:t>的宽，自动的往右添加，如果当前行剩余空间不足，则自动添加到下一行。有点所有的控件都往左飘的感觉，第一行满了，往第二行飘</w:t>
+      </w:r>
+      <w:r>
+        <w:rPr>
+          <w:rFonts w:asciiTheme="minorHAnsi" w:hAnsiTheme="minorHAnsi" w:cstheme="minorBidi"/>
+          <w:kern w:val="2"/>
+          <w:sz w:val="24"/>
+          <w:szCs w:val="24"/>
+        </w:rPr>
+        <w:t>~</w:t>
+      </w:r>
+      <w:r>
+        <w:rPr>
+          <w:rFonts w:asciiTheme="minorHAnsi" w:hAnsiTheme="minorHAnsi" w:cstheme="minorBidi"/>
+          <w:kern w:val="2"/>
+          <w:sz w:val="24"/>
+          <w:szCs w:val="24"/>
+        </w:rPr>
+        <w:t>所以也叫流式布局。</w:t>
+      </w:r>
+      <w:r>
+        <w:rPr>
+          <w:rFonts w:asciiTheme="minorHAnsi" w:hAnsiTheme="minorHAnsi" w:cstheme="minorBidi"/>
+          <w:kern w:val="2"/>
+          <w:sz w:val="24"/>
+          <w:szCs w:val="24"/>
+        </w:rPr>
+        <w:t>Android</w:t>
+      </w:r>
+      <w:r>
+        <w:rPr>
+          <w:rFonts w:asciiTheme="minorHAnsi" w:hAnsiTheme="minorHAnsi" w:cstheme="minorBidi"/>
+          <w:kern w:val="2"/>
+          <w:sz w:val="24"/>
+          <w:szCs w:val="24"/>
+        </w:rPr>
+        <w:t>并没有提供流式布局，但是某些场合中，流式布局还是非常适合使用的，比如关键字标签，搜索热词列表等，比如下图：</w:t>
+      </w:r>
+    </w:p>
+    <w:p>
+      <w:pPr>
+        <w:pStyle w:val="aa"/>
+        <w:shd w:val="clear" w:color="auto" w:fill="FFFFFF"/>
+        <w:spacing w:line="390" w:lineRule="atLeast"/>
+        <w:rPr>
+          <w:rFonts w:ascii="Arial" w:hAnsi="Arial"/>
+          <w:color w:val="333333"/>
+          <w:sz w:val="21"/>
+          <w:szCs w:val="21"/>
+        </w:rPr>
+      </w:pPr>
+      <w:r>
+        <w:rPr>
+          <w:rFonts w:ascii="Arial" w:hAnsi="Arial"/>
+          <w:noProof/>
+          <w:color w:val="333333"/>
+          <w:sz w:val="21"/>
+          <w:szCs w:val="21"/>
+        </w:rPr>
+        <w:drawing>
+          <wp:inline distT="0" distB="0" distL="0" distR="0" wp14:anchorId="3EFC13E1" wp14:editId="67936E03">
+            <wp:extent cx="8140700" cy="1244600"/>
+            <wp:effectExtent l="0" t="0" r="12700" b="0"/>
+            <wp:docPr id="2" name="图片 2" descr="http://img.blog.csdn.net/20140802224040333?watermark/2/text/aHR0cDovL2Jsb2cuY3Nkbi5uZXQvbG1qNjIzNTY1Nzkx/font/5a6L5L2T/fontsize/400/fill/I0JBQkFCMA==/dissolve/70/gravity/SouthEast"/>
+            <wp:cNvGraphicFramePr>
+              <a:graphicFrameLocks xmlns:a="http://schemas.openxmlformats.org/drawingml/2006/main" noChangeAspect="1"/>
+            </wp:cNvGraphicFramePr>
+            <a:graphic xmlns:a="http://schemas.openxmlformats.org/drawingml/2006/main">
+              <a:graphicData uri="http://schemas.openxmlformats.org/drawingml/2006/picture">
+                <pic:pic xmlns:pic="http://schemas.openxmlformats.org/drawingml/2006/picture">
+                  <pic:nvPicPr>
+                    <pic:cNvPr id="0" name="Picture 2" descr="http://img.blog.csdn.net/20140802224040333?watermark/2/text/aHR0cDovL2Jsb2cuY3Nkbi5uZXQvbG1qNjIzNTY1Nzkx/font/5a6L5L2T/fontsize/400/fill/I0JBQkFCMA==/dissolve/70/gravity/SouthEast"/>
+                    <pic:cNvPicPr>
+                      <a:picLocks noChangeAspect="1" noChangeArrowheads="1"/>
+                    </pic:cNvPicPr>
+                  </pic:nvPicPr>
+                  <pic:blipFill>
+                    <a:blip r:embed="rId7">
+                      <a:extLst>
+                        <a:ext uri="{28A0092B-C50C-407E-A947-70E740481C1C}">
+                          <a14:useLocalDpi xmlns:a14="http://schemas.microsoft.com/office/drawing/2010/main" val="0"/>
+                        </a:ext>
+                      </a:extLst>
+                    </a:blip>
+                    <a:srcRect/>
+                    <a:stretch>
+                      <a:fillRect/>
+                    </a:stretch>
+                  </pic:blipFill>
+                  <pic:spPr bwMode="auto">
+                    <a:xfrm>
+                      <a:off x="0" y="0"/>
+                      <a:ext cx="8140700" cy="1244600"/>
+                    </a:xfrm>
+                    <a:prstGeom prst="rect">
+                      <a:avLst/>
+                    </a:prstGeom>
+                    <a:noFill/>
+                    <a:ln>
+                      <a:noFill/>
+                    </a:ln>
+                  </pic:spPr>
+                </pic:pic>
+              </a:graphicData>
+            </a:graphic>
+          </wp:inline>
+        </w:drawing>
+      </w:r>
+    </w:p>
+    <w:p>
+      <w:r>
+        <w:rPr>
+          <w:rFonts w:ascii="Arial" w:hAnsi="Arial"/>
+          <w:noProof/>
+          <w:color w:val="333333"/>
+          <w:sz w:val="21"/>
+          <w:szCs w:val="21"/>
+        </w:rPr>
+        <w:drawing>
+          <wp:inline distT="0" distB="0" distL="0" distR="0" wp14:anchorId="1DF049AD" wp14:editId="26472A7F">
+            <wp:extent cx="2362200" cy="2578100"/>
+            <wp:effectExtent l="0" t="0" r="0" b="12700"/>
+            <wp:docPr id="3" name="图片 1" descr="http://img.blog.csdn.net/20140802223809500?watermark/2/text/aHR0cDovL2Jsb2cuY3Nkbi5uZXQvbG1qNjIzNTY1Nzkx/font/5a6L5L2T/fontsize/400/fill/I0JBQkFCMA==/dissolve/70/gravity/Center"/>
+            <wp:cNvGraphicFramePr>
+              <a:graphicFrameLocks xmlns:a="http://schemas.openxmlformats.org/drawingml/2006/main" noChangeAspect="1"/>
+            </wp:cNvGraphicFramePr>
+            <a:graphic xmlns:a="http://schemas.openxmlformats.org/drawingml/2006/main">
+              <a:graphicData uri="http://schemas.openxmlformats.org/drawingml/2006/picture">
+                <pic:pic xmlns:pic="http://schemas.openxmlformats.org/drawingml/2006/picture">
+                  <pic:nvPicPr>
+                    <pic:cNvPr id="0" name="Picture 1" descr="http://img.blog.csdn.net/20140802223809500?watermark/2/text/aHR0cDovL2Jsb2cuY3Nkbi5uZXQvbG1qNjIzNTY1Nzkx/font/5a6L5L2T/fontsize/400/fill/I0JBQkFCMA==/dissolve/70/gravity/Center"/>
+                    <pic:cNvPicPr>
+                      <a:picLocks noChangeAspect="1" noChangeArrowheads="1"/>
+                    </pic:cNvPicPr>
+                  </pic:nvPicPr>
+                  <pic:blipFill>
+                    <a:blip r:embed="rId8">
+                      <a:extLst>
+                        <a:ext uri="{28A0092B-C50C-407E-A947-70E740481C1C}">
+                          <a14:useLocalDpi xmlns:a14="http://schemas.microsoft.com/office/drawing/2010/main" val="0"/>
+                        </a:ext>
+                      </a:extLst>
+                    </a:blip>
+                    <a:srcRect/>
+                    <a:stretch>
+                      <a:fillRect/>
+                    </a:stretch>
+                  </pic:blipFill>
+                  <pic:spPr bwMode="auto">
+                    <a:xfrm>
+                      <a:off x="0" y="0"/>
+                      <a:ext cx="2362200" cy="2578100"/>
+                    </a:xfrm>
+                    <a:prstGeom prst="rect">
+                      <a:avLst/>
+                    </a:prstGeom>
+                    <a:noFill/>
+                    <a:ln>
+                      <a:noFill/>
+                    </a:ln>
+                  </pic:spPr>
+                </pic:pic>
+              </a:graphicData>
+            </a:graphic>
+          </wp:inline>
+        </w:drawing>
       </w:r>
       <w:bookmarkStart w:id="0" w:name="_GoBack"/>
       <w:bookmarkEnd w:id="0"/>
@@ -1586,6 +1909,25 @@
     <w:basedOn w:val="a0"/>
     <w:rsid w:val="003635A5"/>
   </w:style>
+  <w:style w:type="paragraph" w:styleId="aa">
+    <w:name w:val="Normal (Web)"/>
+    <w:basedOn w:val="a"/>
+    <w:uiPriority w:val="99"/>
+    <w:semiHidden/>
+    <w:unhideWhenUsed/>
+    <w:rsid w:val="001D0563"/>
+    <w:pPr>
+      <w:widowControl/>
+      <w:spacing w:before="100" w:beforeAutospacing="1" w:after="100" w:afterAutospacing="1"/>
+      <w:jc w:val="left"/>
+    </w:pPr>
+    <w:rPr>
+      <w:rFonts w:ascii="Times" w:hAnsi="Times" w:cs="Times New Roman"/>
+      <w:kern w:val="0"/>
+      <w:sz w:val="20"/>
+      <w:szCs w:val="20"/>
+    </w:rPr>
+  </w:style>
 </w:styles>
 </file>
 
@@ -2040,6 +2382,25 @@
     <w:name w:val="keyword"/>
     <w:basedOn w:val="a0"/>
     <w:rsid w:val="003635A5"/>
+  </w:style>
+  <w:style w:type="paragraph" w:styleId="aa">
+    <w:name w:val="Normal (Web)"/>
+    <w:basedOn w:val="a"/>
+    <w:uiPriority w:val="99"/>
+    <w:semiHidden/>
+    <w:unhideWhenUsed/>
+    <w:rsid w:val="001D0563"/>
+    <w:pPr>
+      <w:widowControl/>
+      <w:spacing w:before="100" w:beforeAutospacing="1" w:after="100" w:afterAutospacing="1"/>
+      <w:jc w:val="left"/>
+    </w:pPr>
+    <w:rPr>
+      <w:rFonts w:ascii="Times" w:hAnsi="Times" w:cs="Times New Roman"/>
+      <w:kern w:val="0"/>
+      <w:sz w:val="20"/>
+      <w:szCs w:val="20"/>
+    </w:rPr>
   </w:style>
 </w:styles>
 </file>

</xml_diff>